<commit_message>
Specimen Test cases updated to include label generation settings ON.
SVN-Revision: 25574
</commit_message>
<xml_diff>
--- a/TestCases/Manual/401_EDIT_MultipleSpecimen_edit_success_MyListView.docx
+++ b/TestCases/Manual/401_EDIT_MultipleSpecimen_edit_success_MyListView.docx
@@ -276,7 +276,47 @@
           <w:sz w:val="22"/>
           <w:szCs w:val="22"/>
         </w:rPr>
-        <w:t xml:space="preserve"> and deploy application.</w:t>
+        <w:t xml:space="preserve"> and deploy application</w:t>
+      </w:r>
+      <w:r>
+        <w:rPr>
+          <w:rFonts w:asciiTheme="minorHAnsi" w:hAnsiTheme="minorHAnsi"/>
+          <w:sz w:val="22"/>
+          <w:szCs w:val="22"/>
+        </w:rPr>
+        <w:t xml:space="preserve"> with label generator settings ON for specimen with value “</w:t>
+      </w:r>
+      <w:r>
+        <w:rPr>
+          <w:rFonts w:asciiTheme="minorHAnsi" w:hAnsiTheme="minorHAnsi"/>
+          <w:sz w:val="22"/>
+          <w:szCs w:val="22"/>
+        </w:rPr>
+        <w:t>edu.wustl.catissuecore.namegenerator.DefaultSpecimenLabelGenerator</w:t>
+      </w:r>
+      <w:r>
+        <w:rPr>
+          <w:rFonts w:ascii="Courier New" w:eastAsiaTheme="minorHAnsi" w:hAnsi="Courier New" w:cs="Courier New"/>
+          <w:sz w:val="20"/>
+          <w:szCs w:val="20"/>
+        </w:rPr>
+        <w:t>”</w:t>
+      </w:r>
+      <w:r>
+        <w:rPr>
+          <w:rFonts w:asciiTheme="minorHAnsi" w:hAnsiTheme="minorHAnsi"/>
+          <w:sz w:val="22"/>
+          <w:szCs w:val="22"/>
+        </w:rPr>
+        <w:t>.</w:t>
+      </w:r>
+      <w:r>
+        <w:rPr>
+          <w:rFonts w:asciiTheme="minorHAnsi" w:hAnsiTheme="minorHAnsi"/>
+          <w:sz w:val="22"/>
+          <w:szCs w:val="22"/>
+        </w:rPr>
+        <w:t xml:space="preserve"> </w:t>
       </w:r>
     </w:p>
     <w:p>
@@ -1997,6 +2037,7 @@
                 <w:sz w:val="22"/>
                 <w:szCs w:val="22"/>
               </w:rPr>
+              <w:lastRenderedPageBreak/>
               <w:t>Class</w:t>
             </w:r>
           </w:p>
@@ -2115,7 +2156,6 @@
                 <w:sz w:val="22"/>
                 <w:szCs w:val="22"/>
               </w:rPr>
-              <w:lastRenderedPageBreak/>
               <w:t>Type</w:t>
             </w:r>
           </w:p>

</xml_diff>

<commit_message>
Updated to reflect Export from My List option.
SVN-Revision: 25620
</commit_message>
<xml_diff>
--- a/TestCases/Manual/401_EDIT_MultipleSpecimen_edit_success_MyListView.docx
+++ b/TestCases/Manual/401_EDIT_MultipleSpecimen_edit_success_MyListView.docx
@@ -129,11 +129,9 @@
       <w:r>
         <w:t xml:space="preserve"> with short title </w:t>
       </w:r>
-      <w:proofErr w:type="spellStart"/>
       <w:r>
         <w:t>EDIT_MultipleSpecimen_edit_success_MyListView</w:t>
       </w:r>
-      <w:proofErr w:type="spellEnd"/>
     </w:p>
     <w:p>
       <w:pPr>
@@ -242,41 +240,13 @@
           <w:szCs w:val="22"/>
         </w:rPr>
       </w:pPr>
-      <w:proofErr w:type="spellStart"/>
-      <w:r>
-        <w:rPr>
-          <w:rFonts w:asciiTheme="minorHAnsi" w:hAnsiTheme="minorHAnsi"/>
-          <w:sz w:val="22"/>
-          <w:szCs w:val="22"/>
-        </w:rPr>
-        <w:t>MySQL</w:t>
-      </w:r>
-      <w:proofErr w:type="spellEnd"/>
-      <w:r>
-        <w:rPr>
-          <w:rFonts w:asciiTheme="minorHAnsi" w:hAnsiTheme="minorHAnsi"/>
-          <w:sz w:val="22"/>
-          <w:szCs w:val="22"/>
-        </w:rPr>
-        <w:t>: https://ncisvn.nci.nih.gov/svn/catissue_persistent/caTissue Database Dump/v2.0/</w:t>
-      </w:r>
-      <w:proofErr w:type="spellStart"/>
-      <w:r>
-        <w:rPr>
-          <w:rFonts w:asciiTheme="minorHAnsi" w:hAnsiTheme="minorHAnsi"/>
-          <w:sz w:val="22"/>
-          <w:szCs w:val="22"/>
-        </w:rPr>
-        <w:t>MySQL</w:t>
-      </w:r>
-      <w:proofErr w:type="spellEnd"/>
-      <w:r>
-        <w:rPr>
-          <w:rFonts w:asciiTheme="minorHAnsi" w:hAnsiTheme="minorHAnsi"/>
-          <w:sz w:val="22"/>
-          <w:szCs w:val="22"/>
-        </w:rPr>
-        <w:t xml:space="preserve"> and deploy application</w:t>
+      <w:r>
+        <w:rPr>
+          <w:rFonts w:asciiTheme="minorHAnsi" w:hAnsiTheme="minorHAnsi"/>
+          <w:sz w:val="22"/>
+          <w:szCs w:val="22"/>
+        </w:rPr>
+        <w:t>MySQL: https://ncisvn.nci.nih.gov/svn/catissue_persistent/caTissue Database Dump/v2.0/MySQL and deploy application</w:t>
       </w:r>
       <w:r>
         <w:rPr>
@@ -538,6 +508,27 @@
           <w:szCs w:val="22"/>
         </w:rPr>
         <w:t xml:space="preserve"> My List View page.</w:t>
+      </w:r>
+    </w:p>
+    <w:p>
+      <w:pPr>
+        <w:numPr>
+          <w:ilvl w:val="0"/>
+          <w:numId w:val="1"/>
+        </w:numPr>
+        <w:rPr>
+          <w:rFonts w:asciiTheme="minorHAnsi" w:hAnsiTheme="minorHAnsi"/>
+          <w:sz w:val="22"/>
+          <w:szCs w:val="22"/>
+        </w:rPr>
+      </w:pPr>
+      <w:r>
+        <w:rPr>
+          <w:rFonts w:asciiTheme="minorHAnsi" w:hAnsiTheme="minorHAnsi"/>
+          <w:sz w:val="22"/>
+          <w:szCs w:val="22"/>
+        </w:rPr>
+        <w:t>Click on Export button. Click on Save button (Refer Expected Output)</w:t>
       </w:r>
     </w:p>
     <w:p>
@@ -1515,18 +1506,8 @@
                 <w:sz w:val="22"/>
                 <w:szCs w:val="22"/>
               </w:rPr>
-              <w:t xml:space="preserve">Infectious: </w:t>
-            </w:r>
-            <w:proofErr w:type="spellStart"/>
-            <w:r>
-              <w:rPr>
-                <w:rFonts w:asciiTheme="minorHAnsi" w:hAnsiTheme="minorHAnsi"/>
-                <w:sz w:val="22"/>
-                <w:szCs w:val="22"/>
-              </w:rPr>
-              <w:t>Biohazard_Infectious</w:t>
-            </w:r>
-            <w:proofErr w:type="spellEnd"/>
+              <w:t>Infectious: Biohazard_Infectious</w:t>
+            </w:r>
           </w:p>
         </w:tc>
         <w:tc>
@@ -1919,6 +1900,7 @@
                 <w:sz w:val="22"/>
                 <w:szCs w:val="22"/>
               </w:rPr>
+              <w:lastRenderedPageBreak/>
               <w:t>Label</w:t>
             </w:r>
           </w:p>
@@ -2037,7 +2019,6 @@
                 <w:sz w:val="22"/>
                 <w:szCs w:val="22"/>
               </w:rPr>
-              <w:lastRenderedPageBreak/>
               <w:t>Class</w:t>
             </w:r>
           </w:p>
@@ -2682,41 +2663,82 @@
           <w:sz w:val="22"/>
           <w:szCs w:val="22"/>
         </w:rPr>
-        <w:t>8) All specimens will be displayed on Multiple Specimens edit page.</w:t>
-      </w:r>
-    </w:p>
-    <w:p>
-      <w:pPr>
-        <w:rPr>
-          <w:rFonts w:asciiTheme="minorHAnsi" w:hAnsiTheme="minorHAnsi"/>
-          <w:sz w:val="22"/>
-          <w:szCs w:val="22"/>
-        </w:rPr>
-      </w:pPr>
-      <w:r>
-        <w:rPr>
-          <w:rFonts w:asciiTheme="minorHAnsi" w:hAnsiTheme="minorHAnsi"/>
-          <w:sz w:val="22"/>
-          <w:szCs w:val="22"/>
-        </w:rPr>
-        <w:t>10) Specimen updated successfully will be displayed on the same page. Specimen details page will be displayed.</w:t>
-      </w:r>
-    </w:p>
-    <w:p>
-      <w:pPr>
-        <w:rPr>
-          <w:rFonts w:asciiTheme="minorHAnsi" w:hAnsiTheme="minorHAnsi"/>
-          <w:sz w:val="22"/>
-          <w:szCs w:val="22"/>
-        </w:rPr>
-      </w:pPr>
-      <w:r>
-        <w:rPr>
-          <w:rFonts w:asciiTheme="minorHAnsi" w:hAnsiTheme="minorHAnsi"/>
-          <w:sz w:val="22"/>
-          <w:szCs w:val="22"/>
-        </w:rPr>
-        <w:t>12</w:t>
+        <w:t>7) Pop up window will be displayed with option to either Save or Open the exported file. Save option will save the data file locally in csv format. The data in the file will be same as displayed on the My List View page.</w:t>
+      </w:r>
+    </w:p>
+    <w:p>
+      <w:pPr>
+        <w:rPr>
+          <w:rFonts w:asciiTheme="minorHAnsi" w:hAnsiTheme="minorHAnsi"/>
+          <w:sz w:val="22"/>
+          <w:szCs w:val="22"/>
+        </w:rPr>
+      </w:pPr>
+      <w:r>
+        <w:rPr>
+          <w:rFonts w:asciiTheme="minorHAnsi" w:hAnsiTheme="minorHAnsi"/>
+          <w:sz w:val="22"/>
+          <w:szCs w:val="22"/>
+        </w:rPr>
+        <w:t>9</w:t>
+      </w:r>
+      <w:r>
+        <w:rPr>
+          <w:rFonts w:asciiTheme="minorHAnsi" w:hAnsiTheme="minorHAnsi"/>
+          <w:sz w:val="22"/>
+          <w:szCs w:val="22"/>
+        </w:rPr>
+        <w:t>) All specimens will be displayed on Multiple Specimens edit page.</w:t>
+      </w:r>
+    </w:p>
+    <w:p>
+      <w:pPr>
+        <w:rPr>
+          <w:rFonts w:asciiTheme="minorHAnsi" w:hAnsiTheme="minorHAnsi"/>
+          <w:sz w:val="22"/>
+          <w:szCs w:val="22"/>
+        </w:rPr>
+      </w:pPr>
+      <w:r>
+        <w:rPr>
+          <w:rFonts w:asciiTheme="minorHAnsi" w:hAnsiTheme="minorHAnsi"/>
+          <w:sz w:val="22"/>
+          <w:szCs w:val="22"/>
+        </w:rPr>
+        <w:t>1</w:t>
+      </w:r>
+      <w:r>
+        <w:rPr>
+          <w:rFonts w:asciiTheme="minorHAnsi" w:hAnsiTheme="minorHAnsi"/>
+          <w:sz w:val="22"/>
+          <w:szCs w:val="22"/>
+        </w:rPr>
+        <w:t>1</w:t>
+      </w:r>
+      <w:r>
+        <w:rPr>
+          <w:rFonts w:asciiTheme="minorHAnsi" w:hAnsiTheme="minorHAnsi"/>
+          <w:sz w:val="22"/>
+          <w:szCs w:val="22"/>
+        </w:rPr>
+        <w:t>) Specimen updated successfully will be displayed on the same page. Specimen details page will be displayed.</w:t>
+      </w:r>
+    </w:p>
+    <w:p>
+      <w:pPr>
+        <w:rPr>
+          <w:rFonts w:asciiTheme="minorHAnsi" w:hAnsiTheme="minorHAnsi"/>
+          <w:sz w:val="22"/>
+          <w:szCs w:val="22"/>
+        </w:rPr>
+      </w:pPr>
+      <w:r>
+        <w:rPr>
+          <w:rFonts w:asciiTheme="minorHAnsi" w:hAnsiTheme="minorHAnsi"/>
+          <w:sz w:val="22"/>
+          <w:szCs w:val="22"/>
+        </w:rPr>
+        <w:t>13</w:t>
       </w:r>
       <w:r>
         <w:rPr>
@@ -2824,43 +2846,7 @@
           <w:sz w:val="22"/>
           <w:szCs w:val="22"/>
         </w:rPr>
-        <w:t xml:space="preserve">In CATISSUE_AUDIT_EVENT table new record should be entered with IP address equal to the IP address of the machine from which the action was performed and </w:t>
-      </w:r>
-      <w:proofErr w:type="spellStart"/>
-      <w:r>
-        <w:rPr>
-          <w:rFonts w:asciiTheme="minorHAnsi" w:hAnsiTheme="minorHAnsi"/>
-          <w:sz w:val="22"/>
-          <w:szCs w:val="22"/>
-        </w:rPr>
-        <w:t>Event_Timepstamp</w:t>
-      </w:r>
-      <w:proofErr w:type="spellEnd"/>
-      <w:r>
-        <w:rPr>
-          <w:rFonts w:asciiTheme="minorHAnsi" w:hAnsiTheme="minorHAnsi"/>
-          <w:sz w:val="22"/>
-          <w:szCs w:val="22"/>
-        </w:rPr>
-        <w:t xml:space="preserve"> equal to the date on which the action was performed. </w:t>
-      </w:r>
-      <w:proofErr w:type="spellStart"/>
-      <w:r>
-        <w:rPr>
-          <w:rFonts w:asciiTheme="minorHAnsi" w:hAnsiTheme="minorHAnsi"/>
-          <w:sz w:val="22"/>
-          <w:szCs w:val="22"/>
-        </w:rPr>
-        <w:t>Event_Type</w:t>
-      </w:r>
-      <w:proofErr w:type="spellEnd"/>
-      <w:r>
-        <w:rPr>
-          <w:rFonts w:asciiTheme="minorHAnsi" w:hAnsiTheme="minorHAnsi"/>
-          <w:sz w:val="22"/>
-          <w:szCs w:val="22"/>
-        </w:rPr>
-        <w:t xml:space="preserve"> should contain </w:t>
+        <w:t xml:space="preserve">In CATISSUE_AUDIT_EVENT table new record should be entered with IP address equal to the IP address of the machine from which the action was performed and Event_Timepstamp equal to the date on which the action was performed. Event_Type should contain </w:t>
       </w:r>
       <w:r>
         <w:rPr>
@@ -2876,25 +2862,7 @@
           <w:sz w:val="22"/>
           <w:szCs w:val="22"/>
         </w:rPr>
-        <w:t xml:space="preserve">for </w:t>
-      </w:r>
-      <w:proofErr w:type="spellStart"/>
-      <w:r>
-        <w:rPr>
-          <w:rFonts w:asciiTheme="minorHAnsi" w:hAnsiTheme="minorHAnsi"/>
-          <w:sz w:val="22"/>
-          <w:szCs w:val="22"/>
-        </w:rPr>
-        <w:t>catissue</w:t>
-      </w:r>
-      <w:proofErr w:type="spellEnd"/>
-      <w:r>
-        <w:rPr>
-          <w:rFonts w:asciiTheme="minorHAnsi" w:hAnsiTheme="minorHAnsi"/>
-          <w:sz w:val="22"/>
-          <w:szCs w:val="22"/>
-        </w:rPr>
-        <w:t>_&lt;specimen type&gt;_specimen.</w:t>
+        <w:t>for catissue_&lt;specimen type&gt;_specimen.</w:t>
       </w:r>
     </w:p>
     <w:p>
@@ -2915,61 +2883,7 @@
           <w:sz w:val="22"/>
           <w:szCs w:val="22"/>
         </w:rPr>
-        <w:t xml:space="preserve">In CATISSUE_AUDIT_EVENT_LOG table </w:t>
-      </w:r>
-      <w:proofErr w:type="spellStart"/>
-      <w:r>
-        <w:rPr>
-          <w:rFonts w:asciiTheme="minorHAnsi" w:hAnsiTheme="minorHAnsi"/>
-          <w:sz w:val="22"/>
-          <w:szCs w:val="22"/>
-        </w:rPr>
-        <w:t>Object_Name</w:t>
-      </w:r>
-      <w:proofErr w:type="spellEnd"/>
-      <w:r>
-        <w:rPr>
-          <w:rFonts w:asciiTheme="minorHAnsi" w:hAnsiTheme="minorHAnsi"/>
-          <w:sz w:val="22"/>
-          <w:szCs w:val="22"/>
-        </w:rPr>
-        <w:t xml:space="preserve"> should contain </w:t>
-      </w:r>
-      <w:proofErr w:type="spellStart"/>
-      <w:r>
-        <w:rPr>
-          <w:rFonts w:asciiTheme="minorHAnsi" w:hAnsiTheme="minorHAnsi"/>
-          <w:sz w:val="22"/>
-          <w:szCs w:val="22"/>
-        </w:rPr>
-        <w:t>catissue</w:t>
-      </w:r>
-      <w:proofErr w:type="spellEnd"/>
-      <w:r>
-        <w:rPr>
-          <w:rFonts w:asciiTheme="minorHAnsi" w:hAnsiTheme="minorHAnsi"/>
-          <w:sz w:val="22"/>
-          <w:szCs w:val="22"/>
-        </w:rPr>
-        <w:t xml:space="preserve">_&lt;specimen type&gt;_specimen, CATISSUE_EXTERNAL_IDENTIFIER (if added), CATISSUE_SPECIMEN_EVENT_PARAM, CATISSUE_SPECIMEN_POSITION, CATISSUE_CONSENT_TIER_STATUS and CATISSUE_SPECIMEN_CHAR. </w:t>
-      </w:r>
-      <w:proofErr w:type="spellStart"/>
-      <w:r>
-        <w:rPr>
-          <w:rFonts w:asciiTheme="minorHAnsi" w:hAnsiTheme="minorHAnsi"/>
-          <w:sz w:val="22"/>
-          <w:szCs w:val="22"/>
-        </w:rPr>
-        <w:t>Object_ID</w:t>
-      </w:r>
-      <w:proofErr w:type="spellEnd"/>
-      <w:r>
-        <w:rPr>
-          <w:rFonts w:asciiTheme="minorHAnsi" w:hAnsiTheme="minorHAnsi"/>
-          <w:sz w:val="22"/>
-          <w:szCs w:val="22"/>
-        </w:rPr>
-        <w:t xml:space="preserve"> is the unique ID of the object </w:t>
+        <w:t xml:space="preserve">In CATISSUE_AUDIT_EVENT_LOG table Object_Name should contain catissue_&lt;specimen type&gt;_specimen, CATISSUE_EXTERNAL_IDENTIFIER (if added), CATISSUE_SPECIMEN_EVENT_PARAM, CATISSUE_SPECIMEN_POSITION, CATISSUE_CONSENT_TIER_STATUS and CATISSUE_SPECIMEN_CHAR. Object_ID is the unique ID of the object </w:t>
       </w:r>
       <w:r>
         <w:rPr>
@@ -2985,43 +2899,7 @@
           <w:sz w:val="22"/>
           <w:szCs w:val="22"/>
         </w:rPr>
-        <w:t xml:space="preserve">. </w:t>
-      </w:r>
-      <w:proofErr w:type="spellStart"/>
-      <w:r>
-        <w:rPr>
-          <w:rFonts w:asciiTheme="minorHAnsi" w:hAnsiTheme="minorHAnsi"/>
-          <w:sz w:val="22"/>
-          <w:szCs w:val="22"/>
-        </w:rPr>
-        <w:t>Parent_ID</w:t>
-      </w:r>
-      <w:proofErr w:type="spellEnd"/>
-      <w:r>
-        <w:rPr>
-          <w:rFonts w:asciiTheme="minorHAnsi" w:hAnsiTheme="minorHAnsi"/>
-          <w:sz w:val="22"/>
-          <w:szCs w:val="22"/>
-        </w:rPr>
-        <w:t xml:space="preserve"> will be null for the main object (Specimen). Containment or reference type objects getting added will have a </w:t>
-      </w:r>
-      <w:proofErr w:type="spellStart"/>
-      <w:r>
-        <w:rPr>
-          <w:rFonts w:asciiTheme="minorHAnsi" w:hAnsiTheme="minorHAnsi"/>
-          <w:sz w:val="22"/>
-          <w:szCs w:val="22"/>
-        </w:rPr>
-        <w:t>parent_id</w:t>
-      </w:r>
-      <w:proofErr w:type="spellEnd"/>
-      <w:r>
-        <w:rPr>
-          <w:rFonts w:asciiTheme="minorHAnsi" w:hAnsiTheme="minorHAnsi"/>
-          <w:sz w:val="22"/>
-          <w:szCs w:val="22"/>
-        </w:rPr>
-        <w:t xml:space="preserve"> equal to the ID of the main Object being inserted. This table refers to CATISSUE_AUDIT_EVENT_LOG table which relates to the CATISSUE_AUDIT_EVENT table.</w:t>
+        <w:t>. Parent_ID will be null for the main object (Specimen). Containment or reference type objects getting added will have a parent_id equal to the ID of the main Object being inserted. This table refers to CATISSUE_AUDIT_EVENT_LOG table which relates to the CATISSUE_AUDIT_EVENT table.</w:t>
       </w:r>
     </w:p>
     <w:p>
@@ -3042,79 +2920,7 @@
           <w:sz w:val="22"/>
           <w:szCs w:val="22"/>
         </w:rPr>
-        <w:t xml:space="preserve">In CATISSUE_AUDIT_EVENT_DETAILS table </w:t>
-      </w:r>
-      <w:proofErr w:type="spellStart"/>
-      <w:r>
-        <w:rPr>
-          <w:rFonts w:asciiTheme="minorHAnsi" w:hAnsiTheme="minorHAnsi"/>
-          <w:sz w:val="22"/>
-          <w:szCs w:val="22"/>
-        </w:rPr>
-        <w:t>Element_name</w:t>
-      </w:r>
-      <w:proofErr w:type="spellEnd"/>
-      <w:r>
-        <w:rPr>
-          <w:rFonts w:asciiTheme="minorHAnsi" w:hAnsiTheme="minorHAnsi"/>
-          <w:sz w:val="22"/>
-          <w:szCs w:val="22"/>
-        </w:rPr>
-        <w:t xml:space="preserve"> contains the list of attributes that are in </w:t>
-      </w:r>
-      <w:proofErr w:type="spellStart"/>
-      <w:r>
-        <w:rPr>
-          <w:rFonts w:asciiTheme="minorHAnsi" w:hAnsiTheme="minorHAnsi"/>
-          <w:sz w:val="22"/>
-          <w:szCs w:val="22"/>
-        </w:rPr>
-        <w:t>catissue</w:t>
-      </w:r>
-      <w:proofErr w:type="spellEnd"/>
-      <w:r>
-        <w:rPr>
-          <w:rFonts w:asciiTheme="minorHAnsi" w:hAnsiTheme="minorHAnsi"/>
-          <w:sz w:val="22"/>
-          <w:szCs w:val="22"/>
-        </w:rPr>
-        <w:t xml:space="preserve">_&lt;specimen type&gt;_specimen, CATISSUE_SPECIMEN_EVENT_PARAM, CATISSUE_SPECIMEN_POSITION, CATISSUE_EXTERNAL_IDENTIFIER (if added), CATISSUE_CONSENT_TIER_STATUS and CATISSUE_SPECIMEN_CHAR tables. </w:t>
-      </w:r>
-      <w:proofErr w:type="spellStart"/>
-      <w:r>
-        <w:rPr>
-          <w:rFonts w:asciiTheme="minorHAnsi" w:hAnsiTheme="minorHAnsi"/>
-          <w:sz w:val="22"/>
-          <w:szCs w:val="22"/>
-        </w:rPr>
-        <w:t>Previous_value</w:t>
-      </w:r>
-      <w:proofErr w:type="spellEnd"/>
-      <w:r>
-        <w:rPr>
-          <w:rFonts w:asciiTheme="minorHAnsi" w:hAnsiTheme="minorHAnsi"/>
-          <w:sz w:val="22"/>
-          <w:szCs w:val="22"/>
-        </w:rPr>
-        <w:t xml:space="preserve"> will be null for aliquots/derivatives/new specimen and </w:t>
-      </w:r>
-      <w:proofErr w:type="spellStart"/>
-      <w:r>
-        <w:rPr>
-          <w:rFonts w:asciiTheme="minorHAnsi" w:hAnsiTheme="minorHAnsi"/>
-          <w:sz w:val="22"/>
-          <w:szCs w:val="22"/>
-        </w:rPr>
-        <w:t>Current_value</w:t>
-      </w:r>
-      <w:proofErr w:type="spellEnd"/>
-      <w:r>
-        <w:rPr>
-          <w:rFonts w:asciiTheme="minorHAnsi" w:hAnsiTheme="minorHAnsi"/>
-          <w:sz w:val="22"/>
-          <w:szCs w:val="22"/>
-        </w:rPr>
-        <w:t xml:space="preserve"> will be the values updated/added through UI. ID of CATISSUE_STORAGE_CONTAINER, CATISSUE_BIOHAZARD (if added) will only be audited as they are reference association. ID of CATISSUE_SPECIMEN_CHAR, CATISSUE_SPECIMEN_EVENT_PARAM (Collected and received events), CATISSUE_CONSENT_TIER_STATUS, CATISSUE_SPECIMEN_POSITION and </w:t>
+        <w:t xml:space="preserve">In CATISSUE_AUDIT_EVENT_DETAILS table Element_name contains the list of attributes that are in catissue_&lt;specimen type&gt;_specimen, CATISSUE_SPECIMEN_EVENT_PARAM, CATISSUE_SPECIMEN_POSITION, CATISSUE_EXTERNAL_IDENTIFIER (if added), CATISSUE_CONSENT_TIER_STATUS and CATISSUE_SPECIMEN_CHAR tables. Previous_value will be null for aliquots/derivatives/new specimen and Current_value will be the values </w:t>
       </w:r>
       <w:r>
         <w:rPr>
@@ -3123,7 +2929,7 @@
           <w:szCs w:val="22"/>
         </w:rPr>
         <w:lastRenderedPageBreak/>
-        <w:t>CATISSUE_EXTERNAL_IDENTIFIER will also be audited along with their attributes as it is a containment type attribute.</w:t>
+        <w:t>updated/added through UI. ID of CATISSUE_STORAGE_CONTAINER, CATISSUE_BIOHAZARD (if added) will only be audited as they are reference association. ID of CATISSUE_SPECIMEN_CHAR, CATISSUE_SPECIMEN_EVENT_PARAM (Collected and received events), CATISSUE_CONSENT_TIER_STATUS, CATISSUE_SPECIMEN_POSITION and CATISSUE_EXTERNAL_IDENTIFIER will also be audited along with their attributes as it is a containment type attribute.</w:t>
       </w:r>
     </w:p>
     <w:p>

</xml_diff>